<commit_message>
Updated document for the project
</commit_message>
<xml_diff>
--- a/DBS PROJECT DOCUMENTATION.docx
+++ b/DBS PROJECT DOCUMENTATION.docx
@@ -359,27 +359,13 @@
         <w:rPr>
           <w:lang w:val="en-GB"/>
         </w:rPr>
-        <w:t xml:space="preserve">ntity Relationship </w:t>
-      </w:r>
-      <w:proofErr w:type="gramStart"/>
-      <w:r>
-        <w:rPr>
-          <w:lang w:val="en-GB"/>
-        </w:rPr>
-        <w:t>Diagram</w:t>
-      </w:r>
-      <w:r>
-        <w:rPr>
-          <w:lang w:val="en-GB"/>
-        </w:rPr>
-        <w:t>(</w:t>
-      </w:r>
-      <w:proofErr w:type="gramEnd"/>
-      <w:r>
-        <w:rPr>
-          <w:lang w:val="en-GB"/>
-        </w:rPr>
-        <w:t>ERD)</w:t>
+        <w:t>ntity Relationship Diagram</w:t>
+      </w:r>
+      <w:r>
+        <w:rPr>
+          <w:lang w:val="en-GB"/>
+        </w:rPr>
+        <w:t>(ERD)</w:t>
       </w:r>
     </w:p>
     <w:p>
@@ -430,6 +416,1063 @@
     </w:p>
     <w:p>
       <w:pPr>
+        <w:pStyle w:val="Heading3"/>
+        <w:rPr>
+          <w:lang w:val="en-GB"/>
+        </w:rPr>
+      </w:pPr>
+      <w:r>
+        <w:rPr>
+          <w:lang w:val="en-GB"/>
+        </w:rPr>
+        <w:t>2.2.1 Inmates table</w:t>
+      </w:r>
+    </w:p>
+    <w:p>
+      <w:pPr>
+        <w:rPr>
+          <w:lang w:val="en-GB"/>
+        </w:rPr>
+      </w:pPr>
+      <w:r>
+        <w:rPr>
+          <w:lang w:val="en-GB"/>
+        </w:rPr>
+        <w:t xml:space="preserve">This table is used to store </w:t>
+      </w:r>
+      <w:r>
+        <w:rPr>
+          <w:lang w:val="en-GB"/>
+        </w:rPr>
+        <w:t>the records of the inmates in the prison.</w:t>
+      </w:r>
+    </w:p>
+    <w:p>
+      <w:pPr>
+        <w:rPr>
+          <w:lang w:val="en-GB"/>
+        </w:rPr>
+      </w:pPr>
+      <w:r>
+        <w:rPr>
+          <w:lang w:val="en-GB"/>
+        </w:rPr>
+        <w:t xml:space="preserve">It includes the following </w:t>
+      </w:r>
+      <w:r>
+        <w:rPr>
+          <w:lang w:val="en-GB"/>
+        </w:rPr>
+        <w:t>attributes: -</w:t>
+      </w:r>
+    </w:p>
+    <w:p>
+      <w:pPr>
+        <w:rPr>
+          <w:lang w:val="en-GB"/>
+        </w:rPr>
+        <w:sectPr>
+          <w:pgSz w:w="11906" w:h="16838"/>
+          <w:pgMar w:top="1440" w:right="1440" w:bottom="1440" w:left="1440" w:header="708" w:footer="708" w:gutter="0"/>
+          <w:cols w:space="708"/>
+          <w:docGrid w:linePitch="360"/>
+        </w:sectPr>
+      </w:pPr>
+    </w:p>
+    <w:p>
+      <w:pPr>
+        <w:rPr>
+          <w:lang w:val="en-GB"/>
+        </w:rPr>
+      </w:pPr>
+      <w:r>
+        <w:rPr>
+          <w:lang w:val="en-GB"/>
+        </w:rPr>
+        <w:t>Serial No</w:t>
+      </w:r>
+      <w:r>
+        <w:rPr>
+          <w:lang w:val="en-GB"/>
+        </w:rPr>
+        <w:t xml:space="preserve"> (PK)</w:t>
+      </w:r>
+    </w:p>
+    <w:p>
+      <w:pPr>
+        <w:rPr>
+          <w:lang w:val="en-GB"/>
+        </w:rPr>
+      </w:pPr>
+      <w:r>
+        <w:rPr>
+          <w:lang w:val="en-GB"/>
+        </w:rPr>
+        <w:t>Full Name</w:t>
+      </w:r>
+    </w:p>
+    <w:p>
+      <w:pPr>
+        <w:rPr>
+          <w:lang w:val="en-GB"/>
+        </w:rPr>
+      </w:pPr>
+      <w:r>
+        <w:rPr>
+          <w:lang w:val="en-GB"/>
+        </w:rPr>
+        <w:t>Gender</w:t>
+      </w:r>
+    </w:p>
+    <w:p>
+      <w:pPr>
+        <w:rPr>
+          <w:lang w:val="en-GB"/>
+        </w:rPr>
+      </w:pPr>
+      <w:r>
+        <w:rPr>
+          <w:lang w:val="en-GB"/>
+        </w:rPr>
+        <w:t>Date of birth</w:t>
+      </w:r>
+    </w:p>
+    <w:p>
+      <w:pPr>
+        <w:rPr>
+          <w:lang w:val="en-GB"/>
+        </w:rPr>
+      </w:pPr>
+      <w:r>
+        <w:rPr>
+          <w:lang w:val="en-GB"/>
+        </w:rPr>
+        <w:t>Blood type</w:t>
+      </w:r>
+    </w:p>
+    <w:p>
+      <w:pPr>
+        <w:rPr>
+          <w:lang w:val="en-GB"/>
+        </w:rPr>
+      </w:pPr>
+      <w:r>
+        <w:rPr>
+          <w:lang w:val="en-GB"/>
+        </w:rPr>
+        <w:t>Weight</w:t>
+      </w:r>
+    </w:p>
+    <w:p>
+      <w:pPr>
+        <w:rPr>
+          <w:lang w:val="en-GB"/>
+        </w:rPr>
+      </w:pPr>
+      <w:r>
+        <w:rPr>
+          <w:lang w:val="en-GB"/>
+        </w:rPr>
+        <w:t>Length of sentence</w:t>
+      </w:r>
+    </w:p>
+    <w:p>
+      <w:pPr>
+        <w:rPr>
+          <w:lang w:val="en-GB"/>
+        </w:rPr>
+      </w:pPr>
+      <w:r>
+        <w:rPr>
+          <w:lang w:val="en-GB"/>
+        </w:rPr>
+        <w:t>Cell No (FK)</w:t>
+      </w:r>
+    </w:p>
+    <w:p>
+      <w:pPr>
+        <w:rPr>
+          <w:lang w:val="en-GB"/>
+        </w:rPr>
+        <w:sectPr>
+          <w:type w:val="continuous"/>
+          <w:pgSz w:w="11906" w:h="16838"/>
+          <w:pgMar w:top="1440" w:right="1440" w:bottom="1440" w:left="1440" w:header="708" w:footer="708" w:gutter="0"/>
+          <w:cols w:num="2" w:space="708"/>
+          <w:docGrid w:linePitch="360"/>
+        </w:sectPr>
+      </w:pPr>
+    </w:p>
+    <w:p>
+      <w:pPr>
+        <w:pStyle w:val="Heading3"/>
+        <w:rPr>
+          <w:lang w:val="en-GB"/>
+        </w:rPr>
+      </w:pPr>
+      <w:r>
+        <w:rPr>
+          <w:lang w:val="en-GB"/>
+        </w:rPr>
+        <w:t>2.2.2 Health table</w:t>
+      </w:r>
+    </w:p>
+    <w:p>
+      <w:pPr>
+        <w:rPr>
+          <w:lang w:val="en-GB"/>
+        </w:rPr>
+      </w:pPr>
+      <w:r>
+        <w:rPr>
+          <w:lang w:val="en-GB"/>
+        </w:rPr>
+        <w:t>This</w:t>
+      </w:r>
+      <w:r>
+        <w:rPr>
+          <w:lang w:val="en-GB"/>
+        </w:rPr>
+        <w:t xml:space="preserve"> table is used to store the records of the inmates or </w:t>
+      </w:r>
+      <w:r>
+        <w:rPr>
+          <w:lang w:val="en-GB"/>
+        </w:rPr>
+        <w:t xml:space="preserve">staff that visit the medical </w:t>
+      </w:r>
+      <w:r>
+        <w:rPr>
+          <w:lang w:val="en-GB"/>
+        </w:rPr>
+        <w:t>centre</w:t>
+      </w:r>
+      <w:r>
+        <w:rPr>
+          <w:lang w:val="en-GB"/>
+        </w:rPr>
+        <w:t xml:space="preserve"> in the</w:t>
+      </w:r>
+      <w:r>
+        <w:rPr>
+          <w:lang w:val="en-GB"/>
+        </w:rPr>
+        <w:t xml:space="preserve"> prison.</w:t>
+      </w:r>
+    </w:p>
+    <w:p>
+      <w:pPr>
+        <w:rPr>
+          <w:lang w:val="en-GB"/>
+        </w:rPr>
+      </w:pPr>
+      <w:r>
+        <w:rPr>
+          <w:lang w:val="en-GB"/>
+        </w:rPr>
+        <w:t xml:space="preserve">It includes the following </w:t>
+      </w:r>
+      <w:r>
+        <w:rPr>
+          <w:lang w:val="en-GB"/>
+        </w:rPr>
+        <w:t>attributes: -</w:t>
+      </w:r>
+    </w:p>
+    <w:p>
+      <w:pPr>
+        <w:rPr>
+          <w:lang w:val="en-GB"/>
+        </w:rPr>
+        <w:sectPr>
+          <w:type w:val="continuous"/>
+          <w:pgSz w:w="11906" w:h="16838"/>
+          <w:pgMar w:top="1440" w:right="1440" w:bottom="1440" w:left="1440" w:header="708" w:footer="708" w:gutter="0"/>
+          <w:cols w:space="708"/>
+          <w:docGrid w:linePitch="360"/>
+        </w:sectPr>
+      </w:pPr>
+    </w:p>
+    <w:p>
+      <w:pPr>
+        <w:rPr>
+          <w:lang w:val="en-GB"/>
+        </w:rPr>
+      </w:pPr>
+      <w:r>
+        <w:rPr>
+          <w:lang w:val="en-GB"/>
+        </w:rPr>
+        <w:t>Patient ID (PK)</w:t>
+      </w:r>
+    </w:p>
+    <w:p>
+      <w:pPr>
+        <w:rPr>
+          <w:lang w:val="en-GB"/>
+        </w:rPr>
+      </w:pPr>
+      <w:r>
+        <w:rPr>
+          <w:lang w:val="en-GB"/>
+        </w:rPr>
+        <w:t>Patient Name</w:t>
+      </w:r>
+    </w:p>
+    <w:p>
+      <w:pPr>
+        <w:rPr>
+          <w:lang w:val="en-GB"/>
+        </w:rPr>
+      </w:pPr>
+      <w:r>
+        <w:rPr>
+          <w:lang w:val="en-GB"/>
+        </w:rPr>
+        <w:t>Ailment</w:t>
+      </w:r>
+    </w:p>
+    <w:p>
+      <w:pPr>
+        <w:rPr>
+          <w:lang w:val="en-GB"/>
+        </w:rPr>
+      </w:pPr>
+      <w:r>
+        <w:rPr>
+          <w:lang w:val="en-GB"/>
+        </w:rPr>
+        <w:t>Date of visit</w:t>
+      </w:r>
+    </w:p>
+    <w:p>
+      <w:pPr>
+        <w:rPr>
+          <w:lang w:val="en-GB"/>
+        </w:rPr>
+      </w:pPr>
+      <w:r>
+        <w:rPr>
+          <w:lang w:val="en-GB"/>
+        </w:rPr>
+        <w:t>Doctor Name</w:t>
+      </w:r>
+    </w:p>
+    <w:p>
+      <w:pPr>
+        <w:rPr>
+          <w:lang w:val="en-GB"/>
+        </w:rPr>
+      </w:pPr>
+      <w:r>
+        <w:rPr>
+          <w:lang w:val="en-GB"/>
+        </w:rPr>
+        <w:t>Staff ID (FK)</w:t>
+      </w:r>
+    </w:p>
+    <w:p>
+      <w:pPr>
+        <w:rPr>
+          <w:lang w:val="en-GB"/>
+        </w:rPr>
+        <w:sectPr>
+          <w:type w:val="continuous"/>
+          <w:pgSz w:w="11906" w:h="16838"/>
+          <w:pgMar w:top="1440" w:right="1440" w:bottom="1440" w:left="1440" w:header="708" w:footer="708" w:gutter="0"/>
+          <w:cols w:num="2" w:space="708"/>
+          <w:docGrid w:linePitch="360"/>
+        </w:sectPr>
+      </w:pPr>
+    </w:p>
+    <w:p>
+      <w:pPr>
+        <w:pStyle w:val="Heading3"/>
+        <w:rPr>
+          <w:lang w:val="en-GB"/>
+        </w:rPr>
+      </w:pPr>
+      <w:r>
+        <w:rPr>
+          <w:lang w:val="en-GB"/>
+        </w:rPr>
+        <w:t>2.2.3 Cells</w:t>
+      </w:r>
+    </w:p>
+    <w:p>
+      <w:pPr>
+        <w:rPr>
+          <w:lang w:val="en-GB"/>
+        </w:rPr>
+      </w:pPr>
+      <w:r>
+        <w:rPr>
+          <w:lang w:val="en-GB"/>
+        </w:rPr>
+        <w:t xml:space="preserve">This table </w:t>
+      </w:r>
+      <w:r>
+        <w:rPr>
+          <w:lang w:val="en-GB"/>
+        </w:rPr>
+        <w:t xml:space="preserve">is used to store the records of </w:t>
+      </w:r>
+      <w:r>
+        <w:rPr>
+          <w:lang w:val="en-GB"/>
+        </w:rPr>
+        <w:t xml:space="preserve">the cells in the prison and the inmates </w:t>
+      </w:r>
+      <w:r>
+        <w:rPr>
+          <w:lang w:val="en-GB"/>
+        </w:rPr>
+        <w:t>living there.</w:t>
+      </w:r>
+    </w:p>
+    <w:p>
+      <w:pPr>
+        <w:rPr>
+          <w:lang w:val="en-GB"/>
+        </w:rPr>
+      </w:pPr>
+      <w:r>
+        <w:rPr>
+          <w:lang w:val="en-GB"/>
+        </w:rPr>
+        <w:t xml:space="preserve">It includes the following </w:t>
+      </w:r>
+      <w:r>
+        <w:rPr>
+          <w:lang w:val="en-GB"/>
+        </w:rPr>
+        <w:t>attributes: -</w:t>
+      </w:r>
+    </w:p>
+    <w:p>
+      <w:pPr>
+        <w:rPr>
+          <w:lang w:val="en-GB"/>
+        </w:rPr>
+      </w:pPr>
+      <w:r>
+        <w:rPr>
+          <w:lang w:val="en-GB"/>
+        </w:rPr>
+        <w:t>Cell No (PK)</w:t>
+      </w:r>
+    </w:p>
+    <w:p>
+      <w:pPr>
+        <w:rPr>
+          <w:lang w:val="en-GB"/>
+        </w:rPr>
+      </w:pPr>
+      <w:r>
+        <w:rPr>
+          <w:lang w:val="en-GB"/>
+        </w:rPr>
+        <w:t>Inmates Name</w:t>
+      </w:r>
+    </w:p>
+    <w:p>
+      <w:pPr>
+        <w:rPr>
+          <w:lang w:val="en-GB"/>
+        </w:rPr>
+      </w:pPr>
+      <w:r>
+        <w:rPr>
+          <w:lang w:val="en-GB"/>
+        </w:rPr>
+        <w:t>Guard ID (FK)</w:t>
+      </w:r>
+    </w:p>
+    <w:p>
+      <w:pPr>
+        <w:pStyle w:val="Heading3"/>
+        <w:rPr>
+          <w:lang w:val="en-GB"/>
+        </w:rPr>
+      </w:pPr>
+      <w:r>
+        <w:rPr>
+          <w:lang w:val="en-GB"/>
+        </w:rPr>
+        <w:t>2.2.4 Guards</w:t>
+      </w:r>
+      <w:r>
+        <w:rPr>
+          <w:lang w:val="en-GB"/>
+        </w:rPr>
+        <w:t xml:space="preserve"> table</w:t>
+      </w:r>
+    </w:p>
+    <w:p>
+      <w:pPr>
+        <w:rPr>
+          <w:lang w:val="en-GB"/>
+        </w:rPr>
+      </w:pPr>
+      <w:r>
+        <w:rPr>
+          <w:lang w:val="en-GB"/>
+        </w:rPr>
+        <w:t xml:space="preserve">This table is </w:t>
+      </w:r>
+      <w:r>
+        <w:rPr>
+          <w:lang w:val="en-GB"/>
+        </w:rPr>
+        <w:t>used to store the records of the guards</w:t>
+      </w:r>
+      <w:r>
+        <w:rPr>
+          <w:lang w:val="en-GB"/>
+        </w:rPr>
+        <w:t xml:space="preserve"> stationed in the prison.</w:t>
+      </w:r>
+    </w:p>
+    <w:p>
+      <w:pPr>
+        <w:rPr>
+          <w:lang w:val="en-GB"/>
+        </w:rPr>
+      </w:pPr>
+      <w:r>
+        <w:rPr>
+          <w:lang w:val="en-GB"/>
+        </w:rPr>
+        <w:t>It includes the following attributes: -</w:t>
+      </w:r>
+    </w:p>
+    <w:p>
+      <w:pPr>
+        <w:rPr>
+          <w:lang w:val="en-GB"/>
+        </w:rPr>
+        <w:sectPr>
+          <w:type w:val="continuous"/>
+          <w:pgSz w:w="11906" w:h="16838"/>
+          <w:pgMar w:top="1440" w:right="1440" w:bottom="1440" w:left="1440" w:header="708" w:footer="708" w:gutter="0"/>
+          <w:cols w:space="708"/>
+          <w:docGrid w:linePitch="360"/>
+        </w:sectPr>
+      </w:pPr>
+    </w:p>
+    <w:p>
+      <w:pPr>
+        <w:rPr>
+          <w:lang w:val="en-GB"/>
+        </w:rPr>
+      </w:pPr>
+      <w:r>
+        <w:rPr>
+          <w:lang w:val="en-GB"/>
+        </w:rPr>
+        <w:t>Guard ID (PK)</w:t>
+      </w:r>
+    </w:p>
+    <w:p>
+      <w:pPr>
+        <w:rPr>
+          <w:lang w:val="en-GB"/>
+        </w:rPr>
+      </w:pPr>
+      <w:r>
+        <w:rPr>
+          <w:lang w:val="en-GB"/>
+        </w:rPr>
+        <w:t>Cell block</w:t>
+      </w:r>
+    </w:p>
+    <w:p>
+      <w:pPr>
+        <w:rPr>
+          <w:lang w:val="en-GB"/>
+        </w:rPr>
+      </w:pPr>
+      <w:r>
+        <w:rPr>
+          <w:lang w:val="en-GB"/>
+        </w:rPr>
+        <w:t>Cell Number</w:t>
+      </w:r>
+    </w:p>
+    <w:p>
+      <w:pPr>
+        <w:rPr>
+          <w:lang w:val="en-GB"/>
+        </w:rPr>
+      </w:pPr>
+      <w:r>
+        <w:rPr>
+          <w:lang w:val="en-GB"/>
+        </w:rPr>
+        <w:t>Staff ID (FK)</w:t>
+      </w:r>
+    </w:p>
+    <w:p>
+      <w:pPr>
+        <w:rPr>
+          <w:lang w:val="en-GB"/>
+        </w:rPr>
+        <w:sectPr>
+          <w:type w:val="continuous"/>
+          <w:pgSz w:w="11906" w:h="16838"/>
+          <w:pgMar w:top="1440" w:right="1440" w:bottom="1440" w:left="1440" w:header="708" w:footer="708" w:gutter="0"/>
+          <w:cols w:num="2" w:space="708"/>
+          <w:docGrid w:linePitch="360"/>
+        </w:sectPr>
+      </w:pPr>
+    </w:p>
+    <w:p>
+      <w:pPr>
+        <w:pStyle w:val="Heading3"/>
+        <w:rPr>
+          <w:lang w:val="en-GB"/>
+        </w:rPr>
+      </w:pPr>
+      <w:r>
+        <w:rPr>
+          <w:lang w:val="en-GB"/>
+        </w:rPr>
+        <w:t xml:space="preserve">2.2.5 </w:t>
+      </w:r>
+      <w:r>
+        <w:rPr>
+          <w:lang w:val="en-GB"/>
+        </w:rPr>
+        <w:t>Staff table</w:t>
+      </w:r>
+    </w:p>
+    <w:p>
+      <w:pPr>
+        <w:rPr>
+          <w:lang w:val="en-GB"/>
+        </w:rPr>
+      </w:pPr>
+      <w:r>
+        <w:rPr>
+          <w:lang w:val="en-GB"/>
+        </w:rPr>
+        <w:t xml:space="preserve">This table is used to </w:t>
+      </w:r>
+      <w:r>
+        <w:rPr>
+          <w:lang w:val="en-GB"/>
+        </w:rPr>
+        <w:t xml:space="preserve">store the record of the different staff members </w:t>
+      </w:r>
+      <w:r>
+        <w:rPr>
+          <w:lang w:val="en-GB"/>
+        </w:rPr>
+        <w:t>emp</w:t>
+      </w:r>
+      <w:r>
+        <w:rPr>
+          <w:lang w:val="en-GB"/>
+        </w:rPr>
+        <w:t>loyed in the prison.</w:t>
+      </w:r>
+    </w:p>
+    <w:p>
+      <w:pPr>
+        <w:rPr>
+          <w:lang w:val="en-GB"/>
+        </w:rPr>
+      </w:pPr>
+      <w:r>
+        <w:rPr>
+          <w:lang w:val="en-GB"/>
+        </w:rPr>
+        <w:lastRenderedPageBreak/>
+        <w:t>It includes the following attributes: -</w:t>
+      </w:r>
+    </w:p>
+    <w:p>
+      <w:pPr>
+        <w:rPr>
+          <w:lang w:val="en-GB"/>
+        </w:rPr>
+        <w:sectPr>
+          <w:type w:val="continuous"/>
+          <w:pgSz w:w="11906" w:h="16838"/>
+          <w:pgMar w:top="1440" w:right="1440" w:bottom="1440" w:left="1440" w:header="708" w:footer="708" w:gutter="0"/>
+          <w:cols w:space="708"/>
+          <w:docGrid w:linePitch="360"/>
+        </w:sectPr>
+      </w:pPr>
+    </w:p>
+    <w:p>
+      <w:pPr>
+        <w:rPr>
+          <w:lang w:val="en-GB"/>
+        </w:rPr>
+      </w:pPr>
+      <w:r>
+        <w:rPr>
+          <w:lang w:val="en-GB"/>
+        </w:rPr>
+        <w:t>Staff ID (PK)</w:t>
+      </w:r>
+    </w:p>
+    <w:p>
+      <w:pPr>
+        <w:rPr>
+          <w:lang w:val="en-GB"/>
+        </w:rPr>
+      </w:pPr>
+      <w:r>
+        <w:rPr>
+          <w:lang w:val="en-GB"/>
+        </w:rPr>
+        <w:t>Full name</w:t>
+      </w:r>
+    </w:p>
+    <w:p>
+      <w:pPr>
+        <w:rPr>
+          <w:lang w:val="en-GB"/>
+        </w:rPr>
+      </w:pPr>
+      <w:r>
+        <w:rPr>
+          <w:lang w:val="en-GB"/>
+        </w:rPr>
+        <w:t>Date of birth</w:t>
+      </w:r>
+    </w:p>
+    <w:p>
+      <w:pPr>
+        <w:rPr>
+          <w:lang w:val="en-GB"/>
+        </w:rPr>
+      </w:pPr>
+      <w:r>
+        <w:rPr>
+          <w:lang w:val="en-GB"/>
+        </w:rPr>
+        <w:t>Occupation</w:t>
+      </w:r>
+    </w:p>
+    <w:p>
+      <w:pPr>
+        <w:rPr>
+          <w:lang w:val="en-GB"/>
+        </w:rPr>
+        <w:sectPr>
+          <w:type w:val="continuous"/>
+          <w:pgSz w:w="11906" w:h="16838"/>
+          <w:pgMar w:top="1440" w:right="1440" w:bottom="1440" w:left="1440" w:header="708" w:footer="708" w:gutter="0"/>
+          <w:cols w:num="2" w:space="708"/>
+          <w:docGrid w:linePitch="360"/>
+        </w:sectPr>
+      </w:pPr>
+    </w:p>
+    <w:p>
+      <w:pPr>
+        <w:pStyle w:val="Heading3"/>
+        <w:rPr>
+          <w:lang w:val="en-GB"/>
+        </w:rPr>
+      </w:pPr>
+      <w:r>
+        <w:rPr>
+          <w:lang w:val="en-GB"/>
+        </w:rPr>
+        <w:t>2.2.6 Medicine table</w:t>
+      </w:r>
+    </w:p>
+    <w:p>
+      <w:pPr>
+        <w:rPr>
+          <w:lang w:val="en-GB"/>
+        </w:rPr>
+      </w:pPr>
+      <w:r>
+        <w:rPr>
+          <w:lang w:val="en-GB"/>
+        </w:rPr>
+        <w:t xml:space="preserve">This table is used to store </w:t>
+      </w:r>
+      <w:r>
+        <w:rPr>
+          <w:lang w:val="en-GB"/>
+        </w:rPr>
+        <w:t>the recor</w:t>
+      </w:r>
+      <w:r>
+        <w:rPr>
+          <w:lang w:val="en-GB"/>
+        </w:rPr>
+        <w:t xml:space="preserve">ds of </w:t>
+      </w:r>
+      <w:r>
+        <w:rPr>
+          <w:lang w:val="en-GB"/>
+        </w:rPr>
+        <w:t xml:space="preserve">the medicine </w:t>
+      </w:r>
+      <w:r>
+        <w:rPr>
+          <w:lang w:val="en-GB"/>
+        </w:rPr>
+        <w:t xml:space="preserve">prescribed to </w:t>
+      </w:r>
+      <w:r>
+        <w:rPr>
+          <w:lang w:val="en-GB"/>
+        </w:rPr>
+        <w:t>patients/ inmates</w:t>
+      </w:r>
+      <w:r>
+        <w:rPr>
+          <w:lang w:val="en-GB"/>
+        </w:rPr>
+        <w:t>.</w:t>
+      </w:r>
+    </w:p>
+    <w:p>
+      <w:pPr>
+        <w:rPr>
+          <w:lang w:val="en-GB"/>
+        </w:rPr>
+      </w:pPr>
+      <w:r>
+        <w:rPr>
+          <w:lang w:val="en-GB"/>
+        </w:rPr>
+        <w:t>It includes the following attributes: -</w:t>
+      </w:r>
+    </w:p>
+    <w:p>
+      <w:pPr>
+        <w:rPr>
+          <w:lang w:val="en-GB"/>
+        </w:rPr>
+        <w:sectPr>
+          <w:type w:val="continuous"/>
+          <w:pgSz w:w="11906" w:h="16838"/>
+          <w:pgMar w:top="1440" w:right="1440" w:bottom="1440" w:left="1440" w:header="708" w:footer="708" w:gutter="0"/>
+          <w:cols w:space="708"/>
+          <w:docGrid w:linePitch="360"/>
+        </w:sectPr>
+      </w:pPr>
+    </w:p>
+    <w:p>
+      <w:pPr>
+        <w:rPr>
+          <w:lang w:val="en-GB"/>
+        </w:rPr>
+      </w:pPr>
+      <w:r>
+        <w:rPr>
+          <w:lang w:val="en-GB"/>
+        </w:rPr>
+        <w:t>Medicine name</w:t>
+      </w:r>
+    </w:p>
+    <w:p>
+      <w:pPr>
+        <w:rPr>
+          <w:lang w:val="en-GB"/>
+        </w:rPr>
+      </w:pPr>
+      <w:r>
+        <w:rPr>
+          <w:lang w:val="en-GB"/>
+        </w:rPr>
+        <w:t>Patient name</w:t>
+      </w:r>
+    </w:p>
+    <w:p>
+      <w:pPr>
+        <w:rPr>
+          <w:lang w:val="en-GB"/>
+        </w:rPr>
+      </w:pPr>
+      <w:r>
+        <w:rPr>
+          <w:lang w:val="en-GB"/>
+        </w:rPr>
+        <w:t>Dosage</w:t>
+      </w:r>
+    </w:p>
+    <w:p>
+      <w:pPr>
+        <w:rPr>
+          <w:lang w:val="en-GB"/>
+        </w:rPr>
+      </w:pPr>
+      <w:r>
+        <w:rPr>
+          <w:lang w:val="en-GB"/>
+        </w:rPr>
+        <w:t>Period of time</w:t>
+      </w:r>
+    </w:p>
+    <w:p>
+      <w:pPr>
+        <w:rPr>
+          <w:lang w:val="en-GB"/>
+        </w:rPr>
+      </w:pPr>
+      <w:r>
+        <w:rPr>
+          <w:lang w:val="en-GB"/>
+        </w:rPr>
+        <w:t>Prescribed by</w:t>
+      </w:r>
+    </w:p>
+    <w:p>
+      <w:pPr>
+        <w:rPr>
+          <w:lang w:val="en-GB"/>
+        </w:rPr>
+      </w:pPr>
+      <w:r>
+        <w:rPr>
+          <w:lang w:val="en-GB"/>
+        </w:rPr>
+        <w:t>Pat</w:t>
+      </w:r>
+      <w:r>
+        <w:rPr>
+          <w:lang w:val="en-GB"/>
+        </w:rPr>
+        <w:t>ient ID (FK)</w:t>
+      </w:r>
+    </w:p>
+    <w:p>
+      <w:pPr>
+        <w:rPr>
+          <w:lang w:val="en-GB"/>
+        </w:rPr>
+        <w:sectPr>
+          <w:type w:val="continuous"/>
+          <w:pgSz w:w="11906" w:h="16838"/>
+          <w:pgMar w:top="1440" w:right="1440" w:bottom="1440" w:left="1440" w:header="708" w:footer="708" w:gutter="0"/>
+          <w:cols w:num="2" w:space="708"/>
+          <w:docGrid w:linePitch="360"/>
+        </w:sectPr>
+      </w:pPr>
+    </w:p>
+    <w:p>
+      <w:pPr>
+        <w:pStyle w:val="Heading3"/>
+        <w:rPr>
+          <w:lang w:val="en-GB"/>
+        </w:rPr>
+      </w:pPr>
+      <w:r>
+        <w:rPr>
+          <w:lang w:val="en-GB"/>
+        </w:rPr>
+        <w:t>2.2.7 Inventory table</w:t>
+      </w:r>
+    </w:p>
+    <w:p>
+      <w:pPr>
+        <w:rPr>
+          <w:lang w:val="en-GB"/>
+        </w:rPr>
+      </w:pPr>
+      <w:r>
+        <w:rPr>
+          <w:lang w:val="en-GB"/>
+        </w:rPr>
+        <w:t>This tables is used to store</w:t>
+      </w:r>
+      <w:r>
+        <w:rPr>
+          <w:lang w:val="en-GB"/>
+        </w:rPr>
+        <w:t xml:space="preserve"> the records of the </w:t>
+      </w:r>
+      <w:r>
+        <w:rPr>
+          <w:lang w:val="en-GB"/>
+        </w:rPr>
+        <w:t>inventory or storage if items in the prison.</w:t>
+      </w:r>
+    </w:p>
+    <w:p>
+      <w:pPr>
+        <w:rPr>
+          <w:lang w:val="en-GB"/>
+        </w:rPr>
+      </w:pPr>
+      <w:r>
+        <w:rPr>
+          <w:lang w:val="en-GB"/>
+        </w:rPr>
+        <w:t>It includes the following attributes: -</w:t>
+      </w:r>
+    </w:p>
+    <w:p>
+      <w:pPr>
+        <w:rPr>
+          <w:lang w:val="en-GB"/>
+        </w:rPr>
+      </w:pPr>
+      <w:r>
+        <w:rPr>
+          <w:lang w:val="en-GB"/>
+        </w:rPr>
+        <w:t>Item</w:t>
+      </w:r>
+    </w:p>
+    <w:p>
+      <w:pPr>
+        <w:rPr>
+          <w:lang w:val="en-GB"/>
+        </w:rPr>
+      </w:pPr>
+      <w:r>
+        <w:rPr>
+          <w:lang w:val="en-GB"/>
+        </w:rPr>
+        <w:t>Quantity</w:t>
+      </w:r>
+    </w:p>
+    <w:p>
+      <w:pPr>
+        <w:rPr>
+          <w:lang w:val="en-GB"/>
+        </w:rPr>
+      </w:pPr>
+      <w:r>
+        <w:rPr>
+          <w:lang w:val="en-GB"/>
+        </w:rPr>
+        <w:t>Staff ID (FK)</w:t>
+      </w:r>
+    </w:p>
+    <w:p>
+      <w:pPr>
+        <w:rPr>
+          <w:lang w:val="en-GB"/>
+        </w:rPr>
+      </w:pPr>
+    </w:p>
+    <w:p>
+      <w:pPr>
+        <w:rPr>
+          <w:lang w:val="en-GB"/>
+        </w:rPr>
+        <w:sectPr>
+          <w:type w:val="continuous"/>
+          <w:pgSz w:w="11906" w:h="16838"/>
+          <w:pgMar w:top="1440" w:right="1440" w:bottom="1440" w:left="1440" w:header="708" w:footer="708" w:gutter="0"/>
+          <w:cols w:space="708"/>
+          <w:docGrid w:linePitch="360"/>
+        </w:sectPr>
+      </w:pPr>
+    </w:p>
+    <w:p>
+      <w:pPr>
         <w:pStyle w:val="Heading2"/>
         <w:rPr>
           <w:lang w:val="en-GB"/>
@@ -450,6 +1493,210 @@
     </w:p>
     <w:p>
       <w:pPr>
+        <w:rPr>
+          <w:lang w:val="en-GB"/>
+        </w:rPr>
+      </w:pPr>
+      <w:r>
+        <w:rPr>
+          <w:u w:val="single"/>
+          <w:lang w:val="en-GB"/>
+        </w:rPr>
+        <w:t>One</w:t>
+      </w:r>
+      <w:r>
+        <w:rPr>
+          <w:lang w:val="en-GB"/>
+        </w:rPr>
+        <w:t xml:space="preserve"> cell can have </w:t>
+      </w:r>
+      <w:r>
+        <w:rPr>
+          <w:u w:val="single"/>
+          <w:lang w:val="en-GB"/>
+        </w:rPr>
+        <w:t>many</w:t>
+      </w:r>
+      <w:r>
+        <w:rPr>
+          <w:lang w:val="en-GB"/>
+        </w:rPr>
+        <w:t xml:space="preserve"> inmates</w:t>
+      </w:r>
+      <w:r>
+        <w:rPr>
+          <w:lang w:val="en-GB"/>
+        </w:rPr>
+        <w:t>, the</w:t>
+      </w:r>
+      <w:r>
+        <w:rPr>
+          <w:lang w:val="en-GB"/>
+        </w:rPr>
+        <w:t xml:space="preserve"> two </w:t>
+      </w:r>
+      <w:r>
+        <w:rPr>
+          <w:lang w:val="en-GB"/>
+        </w:rPr>
+        <w:t xml:space="preserve">entities </w:t>
+      </w:r>
+      <w:r>
+        <w:rPr>
+          <w:lang w:val="en-GB"/>
+        </w:rPr>
+        <w:t>have total participation.</w:t>
+      </w:r>
+    </w:p>
+    <w:p>
+      <w:pPr>
+        <w:rPr>
+          <w:lang w:val="en-GB"/>
+        </w:rPr>
+      </w:pPr>
+      <w:r>
+        <w:rPr>
+          <w:u w:val="single"/>
+          <w:lang w:val="en-GB"/>
+        </w:rPr>
+        <w:t>One</w:t>
+      </w:r>
+      <w:r>
+        <w:rPr>
+          <w:lang w:val="en-GB"/>
+        </w:rPr>
+        <w:t xml:space="preserve"> </w:t>
+      </w:r>
+      <w:r>
+        <w:rPr>
+          <w:lang w:val="en-GB"/>
+        </w:rPr>
+        <w:t xml:space="preserve">guard can be assigned to </w:t>
+      </w:r>
+      <w:r>
+        <w:rPr>
+          <w:u w:val="single"/>
+          <w:lang w:val="en-GB"/>
+        </w:rPr>
+        <w:t xml:space="preserve">many </w:t>
+      </w:r>
+      <w:r>
+        <w:rPr>
+          <w:lang w:val="en-GB"/>
+        </w:rPr>
+        <w:t>cells</w:t>
+      </w:r>
+      <w:r>
+        <w:rPr>
+          <w:lang w:val="en-GB"/>
+        </w:rPr>
+        <w:t>, the two entities have total participation.</w:t>
+      </w:r>
+    </w:p>
+    <w:p>
+      <w:pPr>
+        <w:rPr>
+          <w:lang w:val="en-GB"/>
+        </w:rPr>
+      </w:pPr>
+      <w:r>
+        <w:rPr>
+          <w:u w:val="single"/>
+          <w:lang w:val="en-GB"/>
+        </w:rPr>
+        <w:t>One</w:t>
+      </w:r>
+      <w:r>
+        <w:rPr>
+          <w:lang w:val="en-GB"/>
+        </w:rPr>
+        <w:t xml:space="preserve"> inmate </w:t>
+      </w:r>
+      <w:r>
+        <w:rPr>
+          <w:lang w:val="en-GB"/>
+        </w:rPr>
+        <w:t>is prescribed</w:t>
+      </w:r>
+      <w:r>
+        <w:rPr>
+          <w:lang w:val="en-GB"/>
+        </w:rPr>
+        <w:t xml:space="preserve"> </w:t>
+      </w:r>
+      <w:r>
+        <w:rPr>
+          <w:u w:val="single"/>
+          <w:lang w:val="en-GB"/>
+        </w:rPr>
+        <w:t xml:space="preserve">one </w:t>
+      </w:r>
+      <w:r>
+        <w:rPr>
+          <w:lang w:val="en-GB"/>
+        </w:rPr>
+        <w:t>medication</w:t>
+      </w:r>
+      <w:r>
+        <w:rPr>
+          <w:lang w:val="en-GB"/>
+        </w:rPr>
+        <w:t xml:space="preserve">, the two entities have a partial participation. </w:t>
+      </w:r>
+      <w:r>
+        <w:rPr>
+          <w:lang w:val="en-GB"/>
+        </w:rPr>
+        <w:t>The inmate might not be prescribed medication.</w:t>
+      </w:r>
+    </w:p>
+    <w:p>
+      <w:pPr>
+        <w:rPr>
+          <w:lang w:val="en-GB"/>
+        </w:rPr>
+      </w:pPr>
+      <w:r>
+        <w:rPr>
+          <w:u w:val="single"/>
+          <w:lang w:val="en-GB"/>
+        </w:rPr>
+        <w:t>One</w:t>
+      </w:r>
+      <w:r>
+        <w:rPr>
+          <w:lang w:val="en-GB"/>
+        </w:rPr>
+        <w:t xml:space="preserve"> doctor can have </w:t>
+      </w:r>
+      <w:r>
+        <w:rPr>
+          <w:u w:val="single"/>
+          <w:lang w:val="en-GB"/>
+        </w:rPr>
+        <w:t xml:space="preserve">many </w:t>
+      </w:r>
+      <w:r>
+        <w:rPr>
+          <w:lang w:val="en-GB"/>
+        </w:rPr>
+        <w:t>patients</w:t>
+      </w:r>
+      <w:r>
+        <w:rPr>
+          <w:lang w:val="en-GB"/>
+        </w:rPr>
+        <w:t xml:space="preserve">, the two entities have a </w:t>
+      </w:r>
+      <w:r>
+        <w:rPr>
+          <w:lang w:val="en-GB"/>
+        </w:rPr>
+        <w:t>partial participation. The doctor may not have any patient.</w:t>
+      </w:r>
+    </w:p>
+    <w:p>
+      <w:pPr>
         <w:pStyle w:val="Heading1"/>
         <w:rPr>
           <w:lang w:val="en-GB"/>
@@ -459,58 +1706,24 @@
         <w:rPr>
           <w:lang w:val="en-GB"/>
         </w:rPr>
-        <w:t xml:space="preserve">3.0 </w:t>
-      </w:r>
-      <w:r>
-        <w:rPr>
-          <w:lang w:val="en-GB"/>
-        </w:rPr>
-        <w:t>Database Schema</w:t>
-      </w:r>
-    </w:p>
-    <w:p>
-      <w:pPr>
-        <w:pStyle w:val="Heading2"/>
-        <w:rPr>
-          <w:lang w:val="en-GB"/>
-        </w:rPr>
-      </w:pPr>
-      <w:r>
-        <w:rPr>
-          <w:lang w:val="en-GB"/>
-        </w:rPr>
-        <w:t>3.1 Normalization</w:t>
-      </w:r>
-    </w:p>
-    <w:p>
-      <w:pPr>
-        <w:pStyle w:val="Heading2"/>
-        <w:rPr>
-          <w:lang w:val="en-GB"/>
-        </w:rPr>
-      </w:pPr>
-      <w:r>
-        <w:rPr>
-          <w:lang w:val="en-GB"/>
-        </w:rPr>
-        <w:t>3.2 Tables and fields</w:t>
-      </w:r>
-    </w:p>
-    <w:p>
-      <w:pPr>
-        <w:pStyle w:val="Heading2"/>
-        <w:rPr>
-          <w:lang w:val="en-GB"/>
-        </w:rPr>
-      </w:pPr>
-      <w:r>
-        <w:rPr>
-          <w:lang w:val="en-GB"/>
-        </w:rPr>
-        <w:t>3.3 Indexes</w:t>
+        <w:t>Repository</w:t>
+      </w:r>
+    </w:p>
+    <w:p>
+      <w:pPr>
+        <w:rPr>
+          <w:lang w:val="en-GB"/>
+        </w:rPr>
+      </w:pPr>
+      <w:r>
+        <w:rPr>
+          <w:lang w:val="en-GB"/>
+        </w:rPr>
+        <w:t>https://github.com/0Francis/Group-3-Database</w:t>
       </w:r>
     </w:p>
     <w:sectPr>
+      <w:type w:val="continuous"/>
       <w:pgSz w:w="11906" w:h="16838"/>
       <w:pgMar w:top="1440" w:right="1440" w:bottom="1440" w:left="1440" w:header="708" w:footer="708" w:gutter="0"/>
       <w:cols w:space="708"/>
@@ -1067,7 +2280,6 @@
     <w:next w:val="Normal"/>
     <w:link w:val="Heading3Char"/>
     <w:uiPriority w:val="9"/>
-    <w:semiHidden/>
     <w:unhideWhenUsed/>
     <w:qFormat/>
     <w:rsid w:val="000B4EC1"/>
@@ -1274,7 +2486,6 @@
     <w:basedOn w:val="DefaultParagraphFont"/>
     <w:link w:val="Heading3"/>
     <w:uiPriority w:val="9"/>
-    <w:semiHidden/>
     <w:rsid w:val="000B4EC1"/>
     <w:rPr>
       <w:rFonts w:eastAsiaTheme="majorEastAsia" w:cstheme="majorBidi"/>

</xml_diff>